<commit_message>
minor clarification about the content of the quiz
</commit_message>
<xml_diff>
--- a/doc/Quizes/Quiz 3.docx
+++ b/doc/Quizes/Quiz 3.docx
@@ -26,18 +26,55 @@
           <w:bCs/>
           <w:u w:val="single"/>
         </w:rPr>
-        <w:t xml:space="preserve"> - </w:t>
-      </w:r>
-      <w:proofErr w:type="spellStart"/>
+        <w:t xml:space="preserve"> </w:t>
+      </w:r>
       <w:r>
         <w:rPr>
           <w:b/>
           <w:bCs/>
           <w:u w:val="single"/>
         </w:rPr>
+        <w:t>–</w:t>
+      </w:r>
+      <w:r>
+        <w:rPr>
+          <w:b/>
+          <w:bCs/>
+          <w:u w:val="single"/>
+        </w:rPr>
+        <w:t xml:space="preserve"> </w:t>
+      </w:r>
+      <w:proofErr w:type="spellStart"/>
+      <w:r>
+        <w:rPr>
+          <w:b/>
+          <w:bCs/>
+          <w:u w:val="single"/>
+        </w:rPr>
         <w:t>ConfigTables</w:t>
       </w:r>
       <w:proofErr w:type="spellEnd"/>
+    </w:p>
+    <w:p>
+      <w:pPr>
+        <w:pStyle w:val="ListParagraph"/>
+        <w:numPr>
+          <w:ilvl w:val="0"/>
+          <w:numId w:val="6"/>
+        </w:numPr>
+        <w:spacing w:after="0" w:line="240" w:lineRule="auto"/>
+        <w:rPr>
+          <w:i/>
+          <w:iCs/>
+        </w:rPr>
+      </w:pPr>
+      <w:r>
+        <w:rPr>
+          <w:i/>
+          <w:iCs/>
+        </w:rPr>
+        <w:t>See utilities.py</w:t>
+      </w:r>
     </w:p>
     <w:p>
       <w:pPr>
@@ -369,15 +406,7 @@
           <w:sz w:val="24"/>
           <w:szCs w:val="24"/>
         </w:rPr>
-        <w:t xml:space="preserve">How do you check if </w:t>
-      </w:r>
-      <w:r>
-        <w:rPr>
-          <w:rFonts w:ascii="Times New Roman" w:eastAsia="Times New Roman" w:hAnsi="Times New Roman" w:cs="Times New Roman"/>
-          <w:sz w:val="24"/>
-          <w:szCs w:val="24"/>
-        </w:rPr>
-        <w:t>the item ‘</w:t>
+        <w:t>How do you check if the item ‘</w:t>
       </w:r>
       <w:r>
         <w:rPr>
@@ -395,15 +424,7 @@
           <w:sz w:val="24"/>
           <w:szCs w:val="24"/>
         </w:rPr>
-        <w:t xml:space="preserve"> already exists in </w:t>
-      </w:r>
-      <w:r>
-        <w:rPr>
-          <w:rFonts w:ascii="Times New Roman" w:eastAsia="Times New Roman" w:hAnsi="Times New Roman" w:cs="Times New Roman"/>
-          <w:sz w:val="24"/>
-          <w:szCs w:val="24"/>
-        </w:rPr>
-        <w:t>the ‘surgeons’ table</w:t>
+        <w:t xml:space="preserve"> already exists in the ‘surgeons’ table</w:t>
       </w:r>
       <w:r>
         <w:rPr>
@@ -2160,6 +2181,118 @@
     </w:lvl>
   </w:abstractNum>
   <w:abstractNum w:abstractNumId="2" w15:restartNumberingAfterBreak="0">
+    <w:nsid w:val="3A0E5F61"/>
+    <w:multiLevelType w:val="hybridMultilevel"/>
+    <w:tmpl w:val="0F54583C"/>
+    <w:lvl w:ilvl="0" w:tplc="B56CA38E">
+      <w:numFmt w:val="bullet"/>
+      <w:lvlText w:val=""/>
+      <w:lvlJc w:val="left"/>
+      <w:pPr>
+        <w:ind w:left="720" w:hanging="360"/>
+      </w:pPr>
+      <w:rPr>
+        <w:rFonts w:ascii="Symbol" w:eastAsiaTheme="minorHAnsi" w:hAnsi="Symbol" w:cstheme="minorBidi" w:hint="default"/>
+      </w:rPr>
+    </w:lvl>
+    <w:lvl w:ilvl="1" w:tplc="04090003" w:tentative="1">
+      <w:start w:val="1"/>
+      <w:numFmt w:val="bullet"/>
+      <w:lvlText w:val="o"/>
+      <w:lvlJc w:val="left"/>
+      <w:pPr>
+        <w:ind w:left="1440" w:hanging="360"/>
+      </w:pPr>
+      <w:rPr>
+        <w:rFonts w:ascii="Courier New" w:hAnsi="Courier New" w:cs="Courier New" w:hint="default"/>
+      </w:rPr>
+    </w:lvl>
+    <w:lvl w:ilvl="2" w:tplc="04090005" w:tentative="1">
+      <w:start w:val="1"/>
+      <w:numFmt w:val="bullet"/>
+      <w:lvlText w:val=""/>
+      <w:lvlJc w:val="left"/>
+      <w:pPr>
+        <w:ind w:left="2160" w:hanging="360"/>
+      </w:pPr>
+      <w:rPr>
+        <w:rFonts w:ascii="Wingdings" w:hAnsi="Wingdings" w:hint="default"/>
+      </w:rPr>
+    </w:lvl>
+    <w:lvl w:ilvl="3" w:tplc="04090001" w:tentative="1">
+      <w:start w:val="1"/>
+      <w:numFmt w:val="bullet"/>
+      <w:lvlText w:val=""/>
+      <w:lvlJc w:val="left"/>
+      <w:pPr>
+        <w:ind w:left="2880" w:hanging="360"/>
+      </w:pPr>
+      <w:rPr>
+        <w:rFonts w:ascii="Symbol" w:hAnsi="Symbol" w:hint="default"/>
+      </w:rPr>
+    </w:lvl>
+    <w:lvl w:ilvl="4" w:tplc="04090003" w:tentative="1">
+      <w:start w:val="1"/>
+      <w:numFmt w:val="bullet"/>
+      <w:lvlText w:val="o"/>
+      <w:lvlJc w:val="left"/>
+      <w:pPr>
+        <w:ind w:left="3600" w:hanging="360"/>
+      </w:pPr>
+      <w:rPr>
+        <w:rFonts w:ascii="Courier New" w:hAnsi="Courier New" w:cs="Courier New" w:hint="default"/>
+      </w:rPr>
+    </w:lvl>
+    <w:lvl w:ilvl="5" w:tplc="04090005" w:tentative="1">
+      <w:start w:val="1"/>
+      <w:numFmt w:val="bullet"/>
+      <w:lvlText w:val=""/>
+      <w:lvlJc w:val="left"/>
+      <w:pPr>
+        <w:ind w:left="4320" w:hanging="360"/>
+      </w:pPr>
+      <w:rPr>
+        <w:rFonts w:ascii="Wingdings" w:hAnsi="Wingdings" w:hint="default"/>
+      </w:rPr>
+    </w:lvl>
+    <w:lvl w:ilvl="6" w:tplc="04090001" w:tentative="1">
+      <w:start w:val="1"/>
+      <w:numFmt w:val="bullet"/>
+      <w:lvlText w:val=""/>
+      <w:lvlJc w:val="left"/>
+      <w:pPr>
+        <w:ind w:left="5040" w:hanging="360"/>
+      </w:pPr>
+      <w:rPr>
+        <w:rFonts w:ascii="Symbol" w:hAnsi="Symbol" w:hint="default"/>
+      </w:rPr>
+    </w:lvl>
+    <w:lvl w:ilvl="7" w:tplc="04090003" w:tentative="1">
+      <w:start w:val="1"/>
+      <w:numFmt w:val="bullet"/>
+      <w:lvlText w:val="o"/>
+      <w:lvlJc w:val="left"/>
+      <w:pPr>
+        <w:ind w:left="5760" w:hanging="360"/>
+      </w:pPr>
+      <w:rPr>
+        <w:rFonts w:ascii="Courier New" w:hAnsi="Courier New" w:cs="Courier New" w:hint="default"/>
+      </w:rPr>
+    </w:lvl>
+    <w:lvl w:ilvl="8" w:tplc="04090005" w:tentative="1">
+      <w:start w:val="1"/>
+      <w:numFmt w:val="bullet"/>
+      <w:lvlText w:val=""/>
+      <w:lvlJc w:val="left"/>
+      <w:pPr>
+        <w:ind w:left="6480" w:hanging="360"/>
+      </w:pPr>
+      <w:rPr>
+        <w:rFonts w:ascii="Wingdings" w:hAnsi="Wingdings" w:hint="default"/>
+      </w:rPr>
+    </w:lvl>
+  </w:abstractNum>
+  <w:abstractNum w:abstractNumId="3" w15:restartNumberingAfterBreak="0">
     <w:nsid w:val="4DC5518C"/>
     <w:multiLevelType w:val="hybridMultilevel"/>
     <w:tmpl w:val="749279DC"/>
@@ -2271,7 +2404,7 @@
       </w:rPr>
     </w:lvl>
   </w:abstractNum>
-  <w:abstractNum w:abstractNumId="3" w15:restartNumberingAfterBreak="0">
+  <w:abstractNum w:abstractNumId="4" w15:restartNumberingAfterBreak="0">
     <w:nsid w:val="52901FC5"/>
     <w:multiLevelType w:val="hybridMultilevel"/>
     <w:tmpl w:val="309E929A"/>
@@ -2360,7 +2493,7 @@
       </w:pPr>
     </w:lvl>
   </w:abstractNum>
-  <w:abstractNum w:abstractNumId="4" w15:restartNumberingAfterBreak="0">
+  <w:abstractNum w:abstractNumId="5" w15:restartNumberingAfterBreak="0">
     <w:nsid w:val="7F054A07"/>
     <w:multiLevelType w:val="hybridMultilevel"/>
     <w:tmpl w:val="631A35CA"/>
@@ -2447,19 +2580,22 @@
     </w:lvl>
   </w:abstractNum>
   <w:num w:numId="1">
-    <w:abstractNumId w:val="4"/>
+    <w:abstractNumId w:val="5"/>
   </w:num>
   <w:num w:numId="2">
-    <w:abstractNumId w:val="2"/>
+    <w:abstractNumId w:val="3"/>
   </w:num>
   <w:num w:numId="3">
     <w:abstractNumId w:val="0"/>
   </w:num>
   <w:num w:numId="4">
-    <w:abstractNumId w:val="3"/>
+    <w:abstractNumId w:val="4"/>
   </w:num>
   <w:num w:numId="5">
     <w:abstractNumId w:val="1"/>
+  </w:num>
+  <w:num w:numId="6">
+    <w:abstractNumId w:val="2"/>
   </w:num>
 </w:numbering>
 </file>

</xml_diff>

<commit_message>
minor revisions to quiz
</commit_message>
<xml_diff>
--- a/doc/Quizes/Quiz 3.docx
+++ b/doc/Quizes/Quiz 3.docx
@@ -18,7 +18,23 @@
           <w:bCs/>
           <w:u w:val="single"/>
         </w:rPr>
-        <w:t>Quiz 3</w:t>
+        <w:t>Quiz</w:t>
+      </w:r>
+      <w:r>
+        <w:rPr>
+          <w:b/>
+          <w:bCs/>
+          <w:u w:val="single"/>
+        </w:rPr>
+        <w:t>/HW</w:t>
+      </w:r>
+      <w:r>
+        <w:rPr>
+          <w:b/>
+          <w:bCs/>
+          <w:u w:val="single"/>
+        </w:rPr>
+        <w:t xml:space="preserve"> 3</w:t>
       </w:r>
       <w:r>
         <w:rPr>
@@ -151,31 +167,7 @@
           <w:sz w:val="24"/>
           <w:szCs w:val="24"/>
         </w:rPr>
-        <w:t>How can you add a new table</w:t>
-      </w:r>
-      <w:r>
-        <w:rPr>
-          <w:rFonts w:ascii="Times New Roman" w:eastAsia="Times New Roman" w:hAnsi="Times New Roman" w:cs="Times New Roman"/>
-          <w:sz w:val="24"/>
-          <w:szCs w:val="24"/>
-        </w:rPr>
-        <w:t xml:space="preserve"> called</w:t>
-      </w:r>
-      <w:r>
-        <w:rPr>
-          <w:rFonts w:ascii="Times New Roman" w:eastAsia="Times New Roman" w:hAnsi="Times New Roman" w:cs="Times New Roman"/>
-          <w:sz w:val="24"/>
-          <w:szCs w:val="24"/>
-        </w:rPr>
-        <w:t xml:space="preserve"> </w:t>
-      </w:r>
-      <w:r>
-        <w:rPr>
-          <w:rFonts w:ascii="Times New Roman" w:eastAsia="Times New Roman" w:hAnsi="Times New Roman" w:cs="Times New Roman"/>
-          <w:sz w:val="24"/>
-          <w:szCs w:val="24"/>
-        </w:rPr>
-        <w:t>‘</w:t>
+        <w:t>How can you add a new table called ‘</w:t>
       </w:r>
       <w:proofErr w:type="spellStart"/>
       <w:r>
@@ -195,15 +187,7 @@
           <w:sz w:val="24"/>
           <w:szCs w:val="24"/>
         </w:rPr>
-        <w:t xml:space="preserve">’ </w:t>
-      </w:r>
-      <w:r>
-        <w:rPr>
-          <w:rFonts w:ascii="Times New Roman" w:eastAsia="Times New Roman" w:hAnsi="Times New Roman" w:cs="Times New Roman"/>
-          <w:sz w:val="24"/>
-          <w:szCs w:val="24"/>
-        </w:rPr>
-        <w:t xml:space="preserve">to </w:t>
+        <w:t xml:space="preserve">’ to </w:t>
       </w:r>
       <w:r>
         <w:rPr>
@@ -294,22 +278,19 @@
     </w:p>
     <w:p>
       <w:pPr>
-        <w:pStyle w:val="ListParagraph"/>
-        <w:tabs>
-          <w:tab w:val="left" w:pos="4395"/>
-        </w:tabs>
         <w:spacing w:after="0" w:line="240" w:lineRule="auto"/>
-        <w:rPr>
-          <w:rFonts w:ascii="Times New Roman" w:eastAsia="Times New Roman" w:hAnsi="Times New Roman" w:cs="Times New Roman"/>
-          <w:sz w:val="24"/>
-          <w:szCs w:val="24"/>
-        </w:rPr>
-      </w:pPr>
-    </w:p>
-    <w:p>
-      <w:pPr>
-        <w:pStyle w:val="ListParagraph"/>
+        <w:ind w:left="360"/>
+        <w:rPr>
+          <w:rFonts w:ascii="Times New Roman" w:eastAsia="Times New Roman" w:hAnsi="Times New Roman" w:cs="Times New Roman"/>
+          <w:sz w:val="24"/>
+          <w:szCs w:val="24"/>
+        </w:rPr>
+      </w:pPr>
+    </w:p>
+    <w:p>
+      <w:pPr>
         <w:spacing w:after="0" w:line="240" w:lineRule="auto"/>
+        <w:ind w:left="360"/>
         <w:rPr>
           <w:rFonts w:ascii="Times New Roman" w:eastAsia="Times New Roman" w:hAnsi="Times New Roman" w:cs="Times New Roman"/>
           <w:sz w:val="24"/>
@@ -337,31 +318,7 @@
           <w:sz w:val="24"/>
           <w:szCs w:val="24"/>
         </w:rPr>
-        <w:t xml:space="preserve">What is the purpose of the </w:t>
-      </w:r>
-      <w:r>
-        <w:rPr>
-          <w:rFonts w:ascii="Times New Roman" w:eastAsia="Times New Roman" w:hAnsi="Times New Roman" w:cs="Times New Roman"/>
-          <w:sz w:val="24"/>
-          <w:szCs w:val="24"/>
-        </w:rPr>
-        <w:t>extra columns</w:t>
-      </w:r>
-      <w:r>
-        <w:rPr>
-          <w:rFonts w:ascii="Times New Roman" w:eastAsia="Times New Roman" w:hAnsi="Times New Roman" w:cs="Times New Roman"/>
-          <w:sz w:val="24"/>
-          <w:szCs w:val="24"/>
-        </w:rPr>
-        <w:t xml:space="preserve"> input when defining tables</w:t>
-      </w:r>
-      <w:r>
-        <w:rPr>
-          <w:rFonts w:ascii="Times New Roman" w:eastAsia="Times New Roman" w:hAnsi="Times New Roman" w:cs="Times New Roman"/>
-          <w:sz w:val="24"/>
-          <w:szCs w:val="24"/>
-        </w:rPr>
-        <w:t>?</w:t>
+        <w:t>What is the purpose of the extra columns input when defining tables?</w:t>
       </w:r>
     </w:p>
     <w:p>
@@ -424,15 +381,7 @@
           <w:sz w:val="24"/>
           <w:szCs w:val="24"/>
         </w:rPr>
-        <w:t xml:space="preserve"> already exists in the ‘surgeons’ table</w:t>
-      </w:r>
-      <w:r>
-        <w:rPr>
-          <w:rFonts w:ascii="Times New Roman" w:eastAsia="Times New Roman" w:hAnsi="Times New Roman" w:cs="Times New Roman"/>
-          <w:sz w:val="24"/>
-          <w:szCs w:val="24"/>
-        </w:rPr>
-        <w:t>?</w:t>
+        <w:t xml:space="preserve"> already exists in the ‘surgeons’ table?</w:t>
       </w:r>
     </w:p>
     <w:p>
@@ -475,23 +424,7 @@
           <w:sz w:val="24"/>
           <w:szCs w:val="24"/>
         </w:rPr>
-        <w:t xml:space="preserve">How can you retrieve all </w:t>
-      </w:r>
-      <w:r>
-        <w:rPr>
-          <w:rFonts w:ascii="Times New Roman" w:eastAsia="Times New Roman" w:hAnsi="Times New Roman" w:cs="Times New Roman"/>
-          <w:sz w:val="24"/>
-          <w:szCs w:val="24"/>
-        </w:rPr>
-        <w:t>names of surgical procedures</w:t>
-      </w:r>
-      <w:r>
-        <w:rPr>
-          <w:rFonts w:ascii="Times New Roman" w:eastAsia="Times New Roman" w:hAnsi="Times New Roman" w:cs="Times New Roman"/>
-          <w:sz w:val="24"/>
-          <w:szCs w:val="24"/>
-        </w:rPr>
-        <w:t xml:space="preserve"> from the </w:t>
+        <w:t xml:space="preserve">How can you retrieve all names of surgical procedures from the </w:t>
       </w:r>
       <w:proofErr w:type="spellStart"/>
       <w:r>
@@ -515,6 +448,7 @@
     <w:p>
       <w:pPr>
         <w:spacing w:after="0" w:line="240" w:lineRule="auto"/>
+        <w:ind w:left="720"/>
         <w:rPr>
           <w:rFonts w:ascii="Times New Roman" w:eastAsia="Times New Roman" w:hAnsi="Times New Roman" w:cs="Times New Roman"/>
           <w:sz w:val="24"/>
@@ -552,63 +486,7 @@
           <w:sz w:val="24"/>
           <w:szCs w:val="24"/>
         </w:rPr>
-        <w:t xml:space="preserve">What method would you use to </w:t>
-      </w:r>
-      <w:r>
-        <w:rPr>
-          <w:rFonts w:ascii="Times New Roman" w:eastAsia="Times New Roman" w:hAnsi="Times New Roman" w:cs="Times New Roman"/>
-          <w:sz w:val="24"/>
-          <w:szCs w:val="24"/>
-        </w:rPr>
-        <w:t>commit your</w:t>
-      </w:r>
-      <w:r>
-        <w:rPr>
-          <w:rFonts w:ascii="Times New Roman" w:eastAsia="Times New Roman" w:hAnsi="Times New Roman" w:cs="Times New Roman"/>
-          <w:sz w:val="24"/>
-          <w:szCs w:val="24"/>
-        </w:rPr>
-        <w:t xml:space="preserve"> updates </w:t>
-      </w:r>
-      <w:r>
-        <w:rPr>
-          <w:rFonts w:ascii="Times New Roman" w:eastAsia="Times New Roman" w:hAnsi="Times New Roman" w:cs="Times New Roman"/>
-          <w:sz w:val="24"/>
-          <w:szCs w:val="24"/>
-        </w:rPr>
-        <w:t>to the</w:t>
-      </w:r>
-      <w:r>
-        <w:rPr>
-          <w:rFonts w:ascii="Times New Roman" w:eastAsia="Times New Roman" w:hAnsi="Times New Roman" w:cs="Times New Roman"/>
-          <w:sz w:val="24"/>
-          <w:szCs w:val="24"/>
-        </w:rPr>
-        <w:t xml:space="preserve"> XNAT server</w:t>
-      </w:r>
-      <w:r>
-        <w:rPr>
-          <w:rFonts w:ascii="Times New Roman" w:eastAsia="Times New Roman" w:hAnsi="Times New Roman" w:cs="Times New Roman"/>
-          <w:sz w:val="24"/>
-          <w:szCs w:val="24"/>
-        </w:rPr>
-        <w:t xml:space="preserve"> config file</w:t>
-      </w:r>
-      <w:r>
-        <w:rPr>
-          <w:rFonts w:ascii="Times New Roman" w:eastAsia="Times New Roman" w:hAnsi="Times New Roman" w:cs="Times New Roman"/>
-          <w:sz w:val="24"/>
-          <w:szCs w:val="24"/>
-        </w:rPr>
-        <w:t>?</w:t>
-      </w:r>
-      <w:r>
-        <w:rPr>
-          <w:rFonts w:ascii="Times New Roman" w:eastAsia="Times New Roman" w:hAnsi="Times New Roman" w:cs="Times New Roman"/>
-          <w:sz w:val="24"/>
-          <w:szCs w:val="24"/>
-        </w:rPr>
-        <w:t xml:space="preserve"> How would you change permissions to allow new users to perform this task?</w:t>
+        <w:t>What method would you use to commit your updates to the XNAT server config file? How would you change permissions to allow new users to perform this task?</w:t>
       </w:r>
     </w:p>
     <w:p>
@@ -672,7 +550,39 @@
           <w:sz w:val="24"/>
           <w:szCs w:val="24"/>
         </w:rPr>
-        <w:t>’ to the config file? How do you check wither ‘</w:t>
+        <w:t>’</w:t>
+      </w:r>
+      <w:r>
+        <w:rPr>
+          <w:rFonts w:ascii="Times New Roman" w:eastAsia="Times New Roman" w:hAnsi="Times New Roman" w:cs="Times New Roman"/>
+          <w:sz w:val="24"/>
+          <w:szCs w:val="24"/>
+        </w:rPr>
+        <w:t xml:space="preserve"> as a user</w:t>
+      </w:r>
+      <w:r>
+        <w:rPr>
+          <w:rFonts w:ascii="Times New Roman" w:eastAsia="Times New Roman" w:hAnsi="Times New Roman" w:cs="Times New Roman"/>
+          <w:sz w:val="24"/>
+          <w:szCs w:val="24"/>
+        </w:rPr>
+        <w:t>? How do you check w</w:t>
+      </w:r>
+      <w:r>
+        <w:rPr>
+          <w:rFonts w:ascii="Times New Roman" w:eastAsia="Times New Roman" w:hAnsi="Times New Roman" w:cs="Times New Roman"/>
+          <w:sz w:val="24"/>
+          <w:szCs w:val="24"/>
+        </w:rPr>
+        <w:t>he</w:t>
+      </w:r>
+      <w:r>
+        <w:rPr>
+          <w:rFonts w:ascii="Times New Roman" w:eastAsia="Times New Roman" w:hAnsi="Times New Roman" w:cs="Times New Roman"/>
+          <w:sz w:val="24"/>
+          <w:szCs w:val="24"/>
+        </w:rPr>
+        <w:t>ther ‘</w:t>
       </w:r>
       <w:proofErr w:type="spellStart"/>
       <w:r>
@@ -714,7 +624,6 @@
     <w:p/>
     <w:p/>
     <w:p/>
-    <w:p/>
     <w:p>
       <w:pPr>
         <w:rPr>
@@ -725,6 +634,7 @@
         <w:rPr>
           <w:b/>
         </w:rPr>
+        <w:lastRenderedPageBreak/>
         <w:t>Answers:</w:t>
       </w:r>
     </w:p>

</xml_diff>